<commit_message>
last for day 1
</commit_message>
<xml_diff>
--- a/ideapex'18 4.docx
+++ b/ideapex'18 4.docx
@@ -879,30 +879,541 @@
     <w:p>
       <w:pPr>
         <w:pStyle w:val="Body A"/>
-        <w:bidi w:val="0"/>
-        <w:ind w:left="0" w:right="0" w:firstLine="0"/>
-        <w:jc w:val="left"/>
-        <w:rPr>
-          <w:rFonts w:ascii="Cambria" w:cs="Cambria" w:hAnsi="Cambria" w:eastAsia="Cambria"/>
-          <w:b w:val="1"/>
-          <w:bCs w:val="1"/>
-          <w:sz w:val="32"/>
-          <w:szCs w:val="32"/>
-          <w:rtl w:val="0"/>
-          <w:lang w:val="en-US"/>
-        </w:rPr>
-      </w:pPr>
-      <w:r>
-        <w:rPr>
-          <w:rFonts w:ascii="Cambria" w:cs="Cambria" w:hAnsi="Cambria" w:eastAsia="Cambria"/>
-          <w:b w:val="1"/>
-          <w:bCs w:val="1"/>
-          <w:sz w:val="32"/>
-          <w:szCs w:val="32"/>
-          <w:rtl w:val="0"/>
-          <w:lang w:val="en-US"/>
-        </w:rPr>
-        <w:t>market surveys</w:t>
+        <w:rPr>
+          <w:rFonts w:ascii="Cambria" w:cs="Cambria" w:hAnsi="Cambria" w:eastAsia="Cambria"/>
+          <w:b w:val="1"/>
+          <w:bCs w:val="1"/>
+          <w:sz w:val="32"/>
+          <w:szCs w:val="32"/>
+        </w:rPr>
+      </w:pPr>
+      <w:r>
+        <w:rPr>
+          <w:rFonts w:ascii="Cambria" w:cs="Cambria" w:hAnsi="Cambria" w:eastAsia="Cambria"/>
+          <w:b w:val="1"/>
+          <w:bCs w:val="1"/>
+          <w:sz w:val="32"/>
+          <w:szCs w:val="32"/>
+          <w:rtl w:val="0"/>
+          <w:lang w:val="en-US"/>
+        </w:rPr>
+        <w:t>market surveys-</w:t>
+      </w:r>
+    </w:p>
+    <w:p>
+      <w:pPr>
+        <w:pStyle w:val="Body A"/>
+        <w:rPr>
+          <w:rFonts w:ascii="Cambria" w:cs="Cambria" w:hAnsi="Cambria" w:eastAsia="Cambria"/>
+          <w:b w:val="1"/>
+          <w:bCs w:val="1"/>
+          <w:sz w:val="32"/>
+          <w:szCs w:val="32"/>
+        </w:rPr>
+      </w:pPr>
+    </w:p>
+    <w:p>
+      <w:pPr>
+        <w:pStyle w:val="Body A"/>
+        <w:rPr>
+          <w:rFonts w:ascii="Cambria" w:cs="Cambria" w:hAnsi="Cambria" w:eastAsia="Cambria"/>
+          <w:b w:val="1"/>
+          <w:bCs w:val="1"/>
+          <w:sz w:val="32"/>
+          <w:szCs w:val="32"/>
+        </w:rPr>
+      </w:pPr>
+      <w:r>
+        <w:rPr>
+          <w:rFonts w:ascii="Cambria" w:cs="Cambria" w:hAnsi="Cambria" w:eastAsia="Cambria"/>
+          <w:b w:val="1"/>
+          <w:bCs w:val="1"/>
+          <w:sz w:val="32"/>
+          <w:szCs w:val="32"/>
+          <w:rtl w:val="0"/>
+          <w:lang w:val="en-US"/>
+        </w:rPr>
+        <w:t>Product pricing and marketing choices-</w:t>
+      </w:r>
+    </w:p>
+    <w:p>
+      <w:pPr>
+        <w:pStyle w:val="Body A"/>
+        <w:rPr>
+          <w:rFonts w:ascii="Cambria" w:cs="Cambria" w:hAnsi="Cambria" w:eastAsia="Cambria"/>
+          <w:b w:val="1"/>
+          <w:bCs w:val="1"/>
+          <w:sz w:val="32"/>
+          <w:szCs w:val="32"/>
+        </w:rPr>
+      </w:pPr>
+    </w:p>
+    <w:p>
+      <w:pPr>
+        <w:pStyle w:val="Body A"/>
+        <w:rPr>
+          <w:rFonts w:ascii="Cambria" w:cs="Cambria" w:hAnsi="Cambria" w:eastAsia="Cambria"/>
+          <w:b w:val="1"/>
+          <w:bCs w:val="1"/>
+          <w:sz w:val="32"/>
+          <w:szCs w:val="32"/>
+        </w:rPr>
+      </w:pPr>
+    </w:p>
+    <w:p>
+      <w:pPr>
+        <w:pStyle w:val="Body A"/>
+        <w:rPr>
+          <w:rFonts w:ascii="Cambria" w:cs="Cambria" w:hAnsi="Cambria" w:eastAsia="Cambria"/>
+          <w:b w:val="1"/>
+          <w:bCs w:val="1"/>
+          <w:sz w:val="32"/>
+          <w:szCs w:val="32"/>
+        </w:rPr>
+      </w:pPr>
+      <w:r>
+        <w:rPr>
+          <w:rFonts w:ascii="Cambria" w:cs="Cambria" w:hAnsi="Cambria" w:eastAsia="Cambria"/>
+          <w:b w:val="1"/>
+          <w:bCs w:val="1"/>
+          <w:sz w:val="32"/>
+          <w:szCs w:val="32"/>
+          <w:rtl w:val="0"/>
+          <w:lang w:val="en-US"/>
+        </w:rPr>
+        <w:t>Customer validation</w:t>
+      </w:r>
+    </w:p>
+    <w:p>
+      <w:pPr>
+        <w:pStyle w:val="Body A"/>
+        <w:rPr>
+          <w:rFonts w:ascii="Cambria" w:cs="Cambria" w:hAnsi="Cambria" w:eastAsia="Cambria"/>
+          <w:b w:val="1"/>
+          <w:bCs w:val="1"/>
+          <w:sz w:val="32"/>
+          <w:szCs w:val="32"/>
+        </w:rPr>
+      </w:pPr>
+    </w:p>
+    <w:p>
+      <w:pPr>
+        <w:pStyle w:val="Body A"/>
+        <w:rPr>
+          <w:rFonts w:ascii="Cambria" w:cs="Cambria" w:hAnsi="Cambria" w:eastAsia="Cambria"/>
+          <w:b w:val="1"/>
+          <w:bCs w:val="1"/>
+          <w:sz w:val="32"/>
+          <w:szCs w:val="32"/>
+        </w:rPr>
+      </w:pPr>
+      <w:r>
+        <w:rPr>
+          <w:rFonts w:ascii="Cambria" w:cs="Cambria" w:hAnsi="Cambria" w:eastAsia="Cambria"/>
+          <w:b w:val="1"/>
+          <w:bCs w:val="1"/>
+          <w:sz w:val="32"/>
+          <w:szCs w:val="32"/>
+          <w:rtl w:val="0"/>
+          <w:lang w:val="en-US"/>
+        </w:rPr>
+        <w:t>Business interdependence</w:t>
+      </w:r>
+    </w:p>
+    <w:p>
+      <w:pPr>
+        <w:pStyle w:val="Body A"/>
+        <w:rPr>
+          <w:rFonts w:ascii="Cambria" w:cs="Cambria" w:hAnsi="Cambria" w:eastAsia="Cambria"/>
+          <w:b w:val="1"/>
+          <w:bCs w:val="1"/>
+          <w:sz w:val="32"/>
+          <w:szCs w:val="32"/>
+        </w:rPr>
+      </w:pPr>
+    </w:p>
+    <w:p>
+      <w:pPr>
+        <w:pStyle w:val="Body A"/>
+        <w:rPr>
+          <w:rFonts w:ascii="Cambria" w:cs="Cambria" w:hAnsi="Cambria" w:eastAsia="Cambria"/>
+          <w:b w:val="1"/>
+          <w:bCs w:val="1"/>
+          <w:sz w:val="32"/>
+          <w:szCs w:val="32"/>
+        </w:rPr>
+      </w:pPr>
+      <w:r>
+        <w:rPr>
+          <w:rFonts w:ascii="Cambria" w:cs="Cambria" w:hAnsi="Cambria" w:eastAsia="Cambria"/>
+          <w:b w:val="1"/>
+          <w:bCs w:val="1"/>
+          <w:sz w:val="32"/>
+          <w:szCs w:val="32"/>
+          <w:rtl w:val="0"/>
+          <w:lang w:val="en-US"/>
+        </w:rPr>
+        <w:t>Valuation / Price validation</w:t>
+      </w:r>
+    </w:p>
+    <w:p>
+      <w:pPr>
+        <w:pStyle w:val="Body A"/>
+        <w:rPr>
+          <w:rFonts w:ascii="Cambria" w:cs="Cambria" w:hAnsi="Cambria" w:eastAsia="Cambria"/>
+          <w:b w:val="1"/>
+          <w:bCs w:val="1"/>
+          <w:sz w:val="32"/>
+          <w:szCs w:val="32"/>
+        </w:rPr>
+      </w:pPr>
+    </w:p>
+    <w:p>
+      <w:pPr>
+        <w:pStyle w:val="Body A"/>
+        <w:rPr>
+          <w:rFonts w:ascii="Cambria" w:cs="Cambria" w:hAnsi="Cambria" w:eastAsia="Cambria"/>
+          <w:b w:val="1"/>
+          <w:bCs w:val="1"/>
+          <w:sz w:val="32"/>
+          <w:szCs w:val="32"/>
+        </w:rPr>
+      </w:pPr>
+      <w:r>
+        <w:rPr>
+          <w:rFonts w:ascii="Cambria" w:cs="Cambria" w:hAnsi="Cambria" w:eastAsia="Cambria"/>
+          <w:b w:val="1"/>
+          <w:bCs w:val="1"/>
+          <w:sz w:val="32"/>
+          <w:szCs w:val="32"/>
+          <w:rtl w:val="0"/>
+          <w:lang w:val="en-US"/>
+        </w:rPr>
+        <w:t>Go to market plan</w:t>
+      </w:r>
+    </w:p>
+    <w:p>
+      <w:pPr>
+        <w:pStyle w:val="Body A"/>
+        <w:rPr>
+          <w:rFonts w:ascii="Cambria" w:cs="Cambria" w:hAnsi="Cambria" w:eastAsia="Cambria"/>
+          <w:b w:val="1"/>
+          <w:bCs w:val="1"/>
+          <w:sz w:val="32"/>
+          <w:szCs w:val="32"/>
+        </w:rPr>
+      </w:pPr>
+    </w:p>
+    <w:p>
+      <w:pPr>
+        <w:pStyle w:val="Body A"/>
+        <w:rPr>
+          <w:rFonts w:ascii="Cambria" w:cs="Cambria" w:hAnsi="Cambria" w:eastAsia="Cambria"/>
+          <w:b w:val="1"/>
+          <w:bCs w:val="1"/>
+          <w:sz w:val="32"/>
+          <w:szCs w:val="32"/>
+        </w:rPr>
+      </w:pPr>
+      <w:r>
+        <w:rPr>
+          <w:rFonts w:ascii="Cambria" w:cs="Cambria" w:hAnsi="Cambria" w:eastAsia="Cambria"/>
+          <w:b w:val="1"/>
+          <w:bCs w:val="1"/>
+          <w:sz w:val="32"/>
+          <w:szCs w:val="32"/>
+          <w:rtl w:val="0"/>
+          <w:lang w:val="en-US"/>
+        </w:rPr>
+        <w:t>Manufacturing feasibility</w:t>
+      </w:r>
+    </w:p>
+    <w:p>
+      <w:pPr>
+        <w:pStyle w:val="Body A"/>
+        <w:rPr>
+          <w:rFonts w:ascii="Cambria" w:cs="Cambria" w:hAnsi="Cambria" w:eastAsia="Cambria"/>
+          <w:b w:val="1"/>
+          <w:bCs w:val="1"/>
+          <w:sz w:val="32"/>
+          <w:szCs w:val="32"/>
+        </w:rPr>
+      </w:pPr>
+    </w:p>
+    <w:p>
+      <w:pPr>
+        <w:pStyle w:val="Body A"/>
+        <w:rPr>
+          <w:rFonts w:ascii="Cambria" w:cs="Cambria" w:hAnsi="Cambria" w:eastAsia="Cambria"/>
+          <w:b w:val="1"/>
+          <w:bCs w:val="1"/>
+          <w:sz w:val="32"/>
+          <w:szCs w:val="32"/>
+        </w:rPr>
+      </w:pPr>
+      <w:r>
+        <w:rPr>
+          <w:rFonts w:ascii="Cambria" w:cs="Cambria" w:hAnsi="Cambria" w:eastAsia="Cambria"/>
+          <w:b w:val="1"/>
+          <w:bCs w:val="1"/>
+          <w:sz w:val="32"/>
+          <w:szCs w:val="32"/>
+          <w:rtl w:val="0"/>
+          <w:lang w:val="en-US"/>
+        </w:rPr>
+        <w:t>Marketing model / strategies</w:t>
+      </w:r>
+    </w:p>
+    <w:p>
+      <w:pPr>
+        <w:pStyle w:val="Body A"/>
+        <w:rPr>
+          <w:rFonts w:ascii="Cambria" w:cs="Cambria" w:hAnsi="Cambria" w:eastAsia="Cambria"/>
+          <w:b w:val="1"/>
+          <w:bCs w:val="1"/>
+          <w:sz w:val="32"/>
+          <w:szCs w:val="32"/>
+        </w:rPr>
+      </w:pPr>
+      <w:r>
+        <w:rPr>
+          <w:rFonts w:ascii="Cambria" w:cs="Cambria" w:hAnsi="Cambria" w:eastAsia="Cambria"/>
+          <w:b w:val="1"/>
+          <w:bCs w:val="1"/>
+          <w:sz w:val="32"/>
+          <w:szCs w:val="32"/>
+          <w:rtl w:val="0"/>
+          <w:lang w:val="en-US"/>
+        </w:rPr>
+        <w:t>Is it different for different geographical locations ..?</w:t>
+      </w:r>
+    </w:p>
+    <w:p>
+      <w:pPr>
+        <w:pStyle w:val="Body A"/>
+        <w:rPr>
+          <w:rFonts w:ascii="Cambria" w:cs="Cambria" w:hAnsi="Cambria" w:eastAsia="Cambria"/>
+          <w:b w:val="1"/>
+          <w:bCs w:val="1"/>
+          <w:sz w:val="32"/>
+          <w:szCs w:val="32"/>
+        </w:rPr>
+      </w:pPr>
+    </w:p>
+    <w:p>
+      <w:pPr>
+        <w:pStyle w:val="Body A"/>
+        <w:rPr>
+          <w:rFonts w:ascii="Cambria" w:cs="Cambria" w:hAnsi="Cambria" w:eastAsia="Cambria"/>
+          <w:b w:val="1"/>
+          <w:bCs w:val="1"/>
+          <w:sz w:val="32"/>
+          <w:szCs w:val="32"/>
+        </w:rPr>
+      </w:pPr>
+      <w:r>
+        <w:rPr>
+          <w:rFonts w:ascii="Cambria" w:cs="Cambria" w:hAnsi="Cambria" w:eastAsia="Cambria"/>
+          <w:b w:val="1"/>
+          <w:bCs w:val="1"/>
+          <w:sz w:val="32"/>
+          <w:szCs w:val="32"/>
+          <w:rtl w:val="0"/>
+          <w:lang w:val="en-US"/>
+        </w:rPr>
+        <w:t>Financial / Revenue model /Business model</w:t>
+      </w:r>
+    </w:p>
+    <w:p>
+      <w:pPr>
+        <w:pStyle w:val="Body A"/>
+        <w:rPr>
+          <w:rFonts w:ascii="Cambria" w:cs="Cambria" w:hAnsi="Cambria" w:eastAsia="Cambria"/>
+          <w:b w:val="1"/>
+          <w:bCs w:val="1"/>
+          <w:sz w:val="32"/>
+          <w:szCs w:val="32"/>
+        </w:rPr>
+      </w:pPr>
+      <w:r>
+        <w:rPr>
+          <w:rFonts w:ascii="Cambria" w:cs="Cambria" w:hAnsi="Cambria" w:eastAsia="Cambria"/>
+          <w:b w:val="1"/>
+          <w:bCs w:val="1"/>
+          <w:sz w:val="32"/>
+          <w:szCs w:val="32"/>
+          <w:rtl w:val="0"/>
+          <w:lang w:val="en-US"/>
+        </w:rPr>
+        <w:t xml:space="preserve">Valuation </w:t>
+      </w:r>
+    </w:p>
+    <w:p>
+      <w:pPr>
+        <w:pStyle w:val="Body A"/>
+        <w:rPr>
+          <w:rFonts w:ascii="Cambria" w:cs="Cambria" w:hAnsi="Cambria" w:eastAsia="Cambria"/>
+          <w:b w:val="1"/>
+          <w:bCs w:val="1"/>
+          <w:sz w:val="32"/>
+          <w:szCs w:val="32"/>
+        </w:rPr>
+      </w:pPr>
+      <w:r>
+        <w:rPr>
+          <w:rFonts w:ascii="Cambria" w:cs="Cambria" w:hAnsi="Cambria" w:eastAsia="Cambria"/>
+          <w:b w:val="1"/>
+          <w:bCs w:val="1"/>
+          <w:sz w:val="32"/>
+          <w:szCs w:val="32"/>
+          <w:rtl w:val="0"/>
+          <w:lang w:val="en-US"/>
+        </w:rPr>
+        <w:t>during startup and current</w:t>
+      </w:r>
+    </w:p>
+    <w:p>
+      <w:pPr>
+        <w:pStyle w:val="Body A"/>
+        <w:rPr>
+          <w:rFonts w:ascii="Cambria" w:cs="Cambria" w:hAnsi="Cambria" w:eastAsia="Cambria"/>
+          <w:b w:val="1"/>
+          <w:bCs w:val="1"/>
+          <w:sz w:val="32"/>
+          <w:szCs w:val="32"/>
+        </w:rPr>
+      </w:pPr>
+      <w:r>
+        <w:rPr>
+          <w:rFonts w:ascii="Cambria" w:cs="Cambria" w:hAnsi="Cambria" w:eastAsia="Cambria"/>
+          <w:b w:val="1"/>
+          <w:bCs w:val="1"/>
+          <w:sz w:val="32"/>
+          <w:szCs w:val="32"/>
+          <w:rtl w:val="0"/>
+          <w:lang w:val="en-US"/>
+        </w:rPr>
+        <w:t>Investors involved and their background.</w:t>
+      </w:r>
+    </w:p>
+    <w:p>
+      <w:pPr>
+        <w:pStyle w:val="Body A"/>
+        <w:rPr>
+          <w:rFonts w:ascii="Cambria" w:cs="Cambria" w:hAnsi="Cambria" w:eastAsia="Cambria"/>
+          <w:b w:val="1"/>
+          <w:bCs w:val="1"/>
+          <w:sz w:val="32"/>
+          <w:szCs w:val="32"/>
+        </w:rPr>
+      </w:pPr>
+      <w:r>
+        <w:rPr>
+          <w:rFonts w:ascii="Cambria" w:cs="Cambria" w:hAnsi="Cambria" w:eastAsia="Cambria"/>
+          <w:b w:val="1"/>
+          <w:bCs w:val="1"/>
+          <w:sz w:val="32"/>
+          <w:szCs w:val="32"/>
+          <w:rtl w:val="0"/>
+          <w:lang w:val="en-US"/>
+        </w:rPr>
+        <w:t>Investors during startup stage and at current stage.</w:t>
+      </w:r>
+    </w:p>
+    <w:p>
+      <w:pPr>
+        <w:pStyle w:val="Body A"/>
+        <w:rPr>
+          <w:rFonts w:ascii="Cambria" w:cs="Cambria" w:hAnsi="Cambria" w:eastAsia="Cambria"/>
+          <w:b w:val="1"/>
+          <w:bCs w:val="1"/>
+          <w:sz w:val="32"/>
+          <w:szCs w:val="32"/>
+        </w:rPr>
+      </w:pPr>
+    </w:p>
+    <w:p>
+      <w:pPr>
+        <w:pStyle w:val="Body A"/>
+        <w:rPr>
+          <w:rFonts w:ascii="Cambria" w:cs="Cambria" w:hAnsi="Cambria" w:eastAsia="Cambria"/>
+          <w:b w:val="1"/>
+          <w:bCs w:val="1"/>
+          <w:sz w:val="32"/>
+          <w:szCs w:val="32"/>
+        </w:rPr>
+      </w:pPr>
+      <w:r>
+        <w:rPr>
+          <w:rFonts w:ascii="Cambria" w:cs="Cambria" w:hAnsi="Cambria" w:eastAsia="Cambria"/>
+          <w:b w:val="1"/>
+          <w:bCs w:val="1"/>
+          <w:sz w:val="32"/>
+          <w:szCs w:val="32"/>
+          <w:rtl w:val="0"/>
+          <w:lang w:val="en-US"/>
+        </w:rPr>
+        <w:t>Investments  raised at different stages</w:t>
+      </w:r>
+    </w:p>
+    <w:p>
+      <w:pPr>
+        <w:pStyle w:val="Body A"/>
+        <w:rPr>
+          <w:rFonts w:ascii="Cambria" w:cs="Cambria" w:hAnsi="Cambria" w:eastAsia="Cambria"/>
+          <w:b w:val="1"/>
+          <w:bCs w:val="1"/>
+          <w:sz w:val="32"/>
+          <w:szCs w:val="32"/>
+        </w:rPr>
+      </w:pPr>
+    </w:p>
+    <w:p>
+      <w:pPr>
+        <w:pStyle w:val="Body A"/>
+        <w:rPr>
+          <w:rFonts w:ascii="Cambria" w:cs="Cambria" w:hAnsi="Cambria" w:eastAsia="Cambria"/>
+          <w:b w:val="1"/>
+          <w:bCs w:val="1"/>
+          <w:sz w:val="32"/>
+          <w:szCs w:val="32"/>
+        </w:rPr>
+      </w:pPr>
+      <w:r>
+        <w:rPr>
+          <w:rFonts w:ascii="Cambria" w:cs="Cambria" w:hAnsi="Cambria" w:eastAsia="Cambria"/>
+          <w:b w:val="1"/>
+          <w:bCs w:val="1"/>
+          <w:sz w:val="32"/>
+          <w:szCs w:val="32"/>
+          <w:rtl w:val="0"/>
+          <w:lang w:val="en-US"/>
+        </w:rPr>
+        <w:t xml:space="preserve">Competitors </w:t>
+      </w:r>
+    </w:p>
+    <w:p>
+      <w:pPr>
+        <w:pStyle w:val="Body A"/>
+        <w:rPr>
+          <w:rFonts w:ascii="Cambria" w:cs="Cambria" w:hAnsi="Cambria" w:eastAsia="Cambria"/>
+          <w:b w:val="1"/>
+          <w:bCs w:val="1"/>
+          <w:sz w:val="32"/>
+          <w:szCs w:val="32"/>
+        </w:rPr>
+      </w:pPr>
+      <w:r>
+        <w:rPr>
+          <w:rFonts w:ascii="Cambria" w:cs="Cambria" w:hAnsi="Cambria" w:eastAsia="Cambria"/>
+          <w:b w:val="1"/>
+          <w:bCs w:val="1"/>
+          <w:sz w:val="32"/>
+          <w:szCs w:val="32"/>
+          <w:rtl w:val="0"/>
+          <w:lang w:val="en-US"/>
+        </w:rPr>
+        <w:t>past and current ..?</w:t>
       </w:r>
       <w:r>
         <w:rPr>
@@ -920,633 +1431,48 @@
     <w:p>
       <w:pPr>
         <w:pStyle w:val="Body A"/>
-        <w:bidi w:val="0"/>
-        <w:ind w:left="0" w:right="0" w:firstLine="0"/>
-        <w:jc w:val="left"/>
-        <w:rPr>
-          <w:rFonts w:ascii="Cambria" w:cs="Cambria" w:hAnsi="Cambria" w:eastAsia="Cambria"/>
-          <w:b w:val="1"/>
-          <w:bCs w:val="1"/>
-          <w:sz w:val="32"/>
-          <w:szCs w:val="32"/>
-          <w:rtl w:val="0"/>
-          <w:lang w:val="en-US"/>
-        </w:rPr>
-      </w:pPr>
-    </w:p>
-    <w:p>
-      <w:pPr>
-        <w:pStyle w:val="Body A"/>
-        <w:rPr>
-          <w:rFonts w:ascii="Cambria" w:cs="Cambria" w:hAnsi="Cambria" w:eastAsia="Cambria"/>
-          <w:b w:val="1"/>
-          <w:bCs w:val="1"/>
-          <w:sz w:val="32"/>
-          <w:szCs w:val="32"/>
-          <w:lang w:val="en-US"/>
-        </w:rPr>
-      </w:pPr>
-      <w:r>
-        <w:rPr>
-          <w:rFonts w:ascii="Cambria" w:cs="Cambria" w:hAnsi="Cambria" w:eastAsia="Cambria"/>
-          <w:b w:val="1"/>
-          <w:bCs w:val="1"/>
-          <w:sz w:val="32"/>
-          <w:szCs w:val="32"/>
-          <w:rtl w:val="0"/>
-          <w:lang w:val="en-US"/>
-        </w:rPr>
-        <w:t>Product pricing and marketing choices</w:t>
-      </w:r>
-      <w:r>
-        <w:rPr>
-          <w:rFonts w:ascii="Cambria" w:cs="Cambria" w:hAnsi="Cambria" w:eastAsia="Cambria"/>
-          <w:b w:val="1"/>
-          <w:bCs w:val="1"/>
-          <w:sz w:val="32"/>
-          <w:szCs w:val="32"/>
-          <w:rtl w:val="0"/>
-          <w:lang w:val="en-US"/>
-        </w:rPr>
-        <w:t>-</w:t>
-      </w:r>
-    </w:p>
-    <w:p>
-      <w:pPr>
-        <w:pStyle w:val="Body A"/>
-        <w:rPr>
-          <w:rFonts w:ascii="Cambria" w:cs="Cambria" w:hAnsi="Cambria" w:eastAsia="Cambria"/>
-          <w:b w:val="1"/>
-          <w:bCs w:val="1"/>
-          <w:sz w:val="32"/>
-          <w:szCs w:val="32"/>
-          <w:lang w:val="en-US"/>
-        </w:rPr>
-      </w:pPr>
-    </w:p>
-    <w:p>
-      <w:pPr>
-        <w:pStyle w:val="Body A"/>
-        <w:rPr>
-          <w:rFonts w:ascii="Cambria" w:cs="Cambria" w:hAnsi="Cambria" w:eastAsia="Cambria"/>
-          <w:b w:val="1"/>
-          <w:bCs w:val="1"/>
-          <w:sz w:val="32"/>
-          <w:szCs w:val="32"/>
-          <w:lang w:val="en-US"/>
-        </w:rPr>
-      </w:pPr>
-    </w:p>
-    <w:p>
-      <w:pPr>
-        <w:pStyle w:val="Body A"/>
-        <w:rPr>
-          <w:rFonts w:ascii="Cambria" w:cs="Cambria" w:hAnsi="Cambria" w:eastAsia="Cambria"/>
-          <w:b w:val="1"/>
-          <w:bCs w:val="1"/>
-          <w:sz w:val="32"/>
-          <w:szCs w:val="32"/>
-          <w:lang w:val="en-US"/>
-        </w:rPr>
-      </w:pPr>
-      <w:r>
-        <w:rPr>
-          <w:rFonts w:ascii="Cambria" w:cs="Cambria" w:hAnsi="Cambria" w:eastAsia="Cambria"/>
-          <w:b w:val="1"/>
-          <w:bCs w:val="1"/>
-          <w:sz w:val="32"/>
-          <w:szCs w:val="32"/>
-          <w:rtl w:val="0"/>
-          <w:lang w:val="en-US"/>
-        </w:rPr>
-        <w:t>Customer validation</w:t>
-      </w:r>
-    </w:p>
-    <w:p>
-      <w:pPr>
-        <w:pStyle w:val="Body A"/>
-        <w:rPr>
-          <w:rFonts w:ascii="Cambria" w:cs="Cambria" w:hAnsi="Cambria" w:eastAsia="Cambria"/>
-          <w:b w:val="1"/>
-          <w:bCs w:val="1"/>
-          <w:sz w:val="32"/>
-          <w:szCs w:val="32"/>
-          <w:lang w:val="en-US"/>
-        </w:rPr>
-      </w:pPr>
-    </w:p>
-    <w:p>
-      <w:pPr>
-        <w:pStyle w:val="Body A"/>
-        <w:rPr>
-          <w:rFonts w:ascii="Cambria" w:cs="Cambria" w:hAnsi="Cambria" w:eastAsia="Cambria"/>
-          <w:b w:val="1"/>
-          <w:bCs w:val="1"/>
-          <w:sz w:val="32"/>
-          <w:szCs w:val="32"/>
-          <w:lang w:val="en-US"/>
-        </w:rPr>
-      </w:pPr>
-      <w:r>
-        <w:rPr>
-          <w:rFonts w:ascii="Cambria" w:cs="Cambria" w:hAnsi="Cambria" w:eastAsia="Cambria"/>
-          <w:b w:val="1"/>
-          <w:bCs w:val="1"/>
-          <w:sz w:val="32"/>
-          <w:szCs w:val="32"/>
-          <w:rtl w:val="0"/>
-          <w:lang w:val="en-US"/>
-        </w:rPr>
-        <w:t>Business interdependence</w:t>
-      </w:r>
-    </w:p>
-    <w:p>
-      <w:pPr>
-        <w:pStyle w:val="Body A"/>
-        <w:rPr>
-          <w:rFonts w:ascii="Cambria" w:cs="Cambria" w:hAnsi="Cambria" w:eastAsia="Cambria"/>
-          <w:b w:val="1"/>
-          <w:bCs w:val="1"/>
-          <w:sz w:val="32"/>
-          <w:szCs w:val="32"/>
-          <w:lang w:val="en-US"/>
-        </w:rPr>
-      </w:pPr>
-    </w:p>
-    <w:p>
-      <w:pPr>
-        <w:pStyle w:val="Body A"/>
-        <w:rPr>
-          <w:rFonts w:ascii="Cambria" w:cs="Cambria" w:hAnsi="Cambria" w:eastAsia="Cambria"/>
-          <w:b w:val="1"/>
-          <w:bCs w:val="1"/>
-          <w:sz w:val="32"/>
-          <w:szCs w:val="32"/>
-          <w:lang w:val="en-US"/>
-        </w:rPr>
-      </w:pPr>
-      <w:r>
-        <w:rPr>
-          <w:rFonts w:ascii="Cambria" w:cs="Cambria" w:hAnsi="Cambria" w:eastAsia="Cambria"/>
-          <w:b w:val="1"/>
-          <w:bCs w:val="1"/>
-          <w:sz w:val="32"/>
-          <w:szCs w:val="32"/>
-          <w:rtl w:val="0"/>
-          <w:lang w:val="en-US"/>
-        </w:rPr>
-        <w:t>Valuation / Price validation</w:t>
-      </w:r>
-    </w:p>
-    <w:p>
-      <w:pPr>
-        <w:pStyle w:val="Body A"/>
-        <w:rPr>
-          <w:rFonts w:ascii="Cambria" w:cs="Cambria" w:hAnsi="Cambria" w:eastAsia="Cambria"/>
-          <w:b w:val="1"/>
-          <w:bCs w:val="1"/>
-          <w:sz w:val="32"/>
-          <w:szCs w:val="32"/>
-          <w:lang w:val="en-US"/>
-        </w:rPr>
-      </w:pPr>
-    </w:p>
-    <w:p>
-      <w:pPr>
-        <w:pStyle w:val="Body A"/>
-        <w:rPr>
-          <w:rFonts w:ascii="Cambria" w:cs="Cambria" w:hAnsi="Cambria" w:eastAsia="Cambria"/>
-          <w:b w:val="1"/>
-          <w:bCs w:val="1"/>
-          <w:sz w:val="32"/>
-          <w:szCs w:val="32"/>
-          <w:lang w:val="en-US"/>
-        </w:rPr>
-      </w:pPr>
-      <w:r>
-        <w:rPr>
-          <w:rFonts w:ascii="Cambria" w:cs="Cambria" w:hAnsi="Cambria" w:eastAsia="Cambria"/>
-          <w:b w:val="1"/>
-          <w:bCs w:val="1"/>
-          <w:sz w:val="32"/>
-          <w:szCs w:val="32"/>
-          <w:rtl w:val="0"/>
-          <w:lang w:val="en-US"/>
-        </w:rPr>
-        <w:t>Go to market plan</w:t>
-      </w:r>
-    </w:p>
-    <w:p>
-      <w:pPr>
-        <w:pStyle w:val="Body A"/>
-        <w:rPr>
-          <w:rFonts w:ascii="Cambria" w:cs="Cambria" w:hAnsi="Cambria" w:eastAsia="Cambria"/>
-          <w:b w:val="1"/>
-          <w:bCs w:val="1"/>
-          <w:sz w:val="32"/>
-          <w:szCs w:val="32"/>
-          <w:lang w:val="en-US"/>
-        </w:rPr>
-      </w:pPr>
-    </w:p>
-    <w:p>
-      <w:pPr>
-        <w:pStyle w:val="Body A"/>
-        <w:rPr>
-          <w:rFonts w:ascii="Cambria" w:cs="Cambria" w:hAnsi="Cambria" w:eastAsia="Cambria"/>
-          <w:b w:val="1"/>
-          <w:bCs w:val="1"/>
-          <w:sz w:val="32"/>
-          <w:szCs w:val="32"/>
-          <w:lang w:val="en-US"/>
-        </w:rPr>
-      </w:pPr>
-      <w:r>
-        <w:rPr>
-          <w:rFonts w:ascii="Cambria" w:cs="Cambria" w:hAnsi="Cambria" w:eastAsia="Cambria"/>
-          <w:b w:val="1"/>
-          <w:bCs w:val="1"/>
-          <w:sz w:val="32"/>
-          <w:szCs w:val="32"/>
-          <w:rtl w:val="0"/>
-          <w:lang w:val="en-US"/>
-        </w:rPr>
-        <w:t>Manufacturing feasibility</w:t>
-      </w:r>
-    </w:p>
-    <w:p>
-      <w:pPr>
-        <w:pStyle w:val="Body A"/>
-        <w:rPr>
-          <w:rFonts w:ascii="Cambria" w:cs="Cambria" w:hAnsi="Cambria" w:eastAsia="Cambria"/>
-          <w:b w:val="1"/>
-          <w:bCs w:val="1"/>
-          <w:sz w:val="32"/>
-          <w:szCs w:val="32"/>
-          <w:lang w:val="en-US"/>
-        </w:rPr>
-      </w:pPr>
-    </w:p>
-    <w:p>
-      <w:pPr>
-        <w:pStyle w:val="Body A"/>
-        <w:rPr>
-          <w:rFonts w:ascii="Cambria" w:cs="Cambria" w:hAnsi="Cambria" w:eastAsia="Cambria"/>
-          <w:b w:val="1"/>
-          <w:bCs w:val="1"/>
-          <w:sz w:val="32"/>
-          <w:szCs w:val="32"/>
-        </w:rPr>
-      </w:pPr>
-      <w:r>
-        <w:rPr>
-          <w:rFonts w:ascii="Cambria" w:cs="Cambria" w:hAnsi="Cambria" w:eastAsia="Cambria"/>
-          <w:b w:val="1"/>
-          <w:bCs w:val="1"/>
-          <w:sz w:val="32"/>
-          <w:szCs w:val="32"/>
-          <w:rtl w:val="0"/>
-          <w:lang w:val="en-US"/>
-        </w:rPr>
-        <w:t>Marketing model / strategies</w:t>
-      </w:r>
-    </w:p>
-    <w:p>
-      <w:pPr>
-        <w:pStyle w:val="Body A"/>
-        <w:bidi w:val="0"/>
-        <w:ind w:left="0" w:right="0" w:firstLine="0"/>
-        <w:jc w:val="left"/>
-        <w:rPr>
-          <w:rFonts w:ascii="Cambria" w:cs="Cambria" w:hAnsi="Cambria" w:eastAsia="Cambria"/>
-          <w:b w:val="1"/>
-          <w:bCs w:val="1"/>
-          <w:sz w:val="32"/>
-          <w:szCs w:val="32"/>
-          <w:rtl w:val="0"/>
-          <w:lang w:val="en-US"/>
-        </w:rPr>
-      </w:pPr>
-      <w:r>
-        <w:rPr>
-          <w:rFonts w:ascii="Cambria" w:cs="Cambria" w:hAnsi="Cambria" w:eastAsia="Cambria"/>
-          <w:b w:val="1"/>
-          <w:bCs w:val="1"/>
-          <w:sz w:val="32"/>
-          <w:szCs w:val="32"/>
-          <w:rtl w:val="0"/>
-          <w:lang w:val="en-US"/>
-        </w:rPr>
-        <w:t>Is it different for different geographical locations ..?</w:t>
-      </w:r>
-    </w:p>
-    <w:p>
-      <w:pPr>
-        <w:pStyle w:val="Body A"/>
-        <w:bidi w:val="0"/>
-        <w:ind w:left="0" w:right="0" w:firstLine="0"/>
-        <w:jc w:val="left"/>
-        <w:rPr>
-          <w:rFonts w:ascii="Cambria" w:cs="Cambria" w:hAnsi="Cambria" w:eastAsia="Cambria"/>
-          <w:b w:val="1"/>
-          <w:bCs w:val="1"/>
-          <w:sz w:val="32"/>
-          <w:szCs w:val="32"/>
-          <w:rtl w:val="0"/>
-          <w:lang w:val="en-US"/>
-        </w:rPr>
-      </w:pPr>
-    </w:p>
-    <w:p>
-      <w:pPr>
-        <w:pStyle w:val="Body A"/>
-        <w:rPr>
-          <w:rFonts w:ascii="Cambria" w:cs="Cambria" w:hAnsi="Cambria" w:eastAsia="Cambria"/>
-          <w:b w:val="1"/>
-          <w:bCs w:val="1"/>
-          <w:sz w:val="32"/>
-          <w:szCs w:val="32"/>
-          <w:lang w:val="en-US"/>
-        </w:rPr>
-      </w:pPr>
-      <w:r>
-        <w:rPr>
-          <w:rFonts w:ascii="Cambria" w:cs="Cambria" w:hAnsi="Cambria" w:eastAsia="Cambria"/>
-          <w:b w:val="1"/>
-          <w:bCs w:val="1"/>
-          <w:sz w:val="32"/>
-          <w:szCs w:val="32"/>
-          <w:rtl w:val="0"/>
-          <w:lang w:val="en-US"/>
-        </w:rPr>
-        <w:t>Financial / Revenue model</w:t>
-      </w:r>
-      <w:r>
-        <w:rPr>
-          <w:rFonts w:ascii="Cambria" w:cs="Cambria" w:hAnsi="Cambria" w:eastAsia="Cambria"/>
-          <w:b w:val="1"/>
-          <w:bCs w:val="1"/>
-          <w:sz w:val="32"/>
-          <w:szCs w:val="32"/>
-          <w:rtl w:val="0"/>
-          <w:lang w:val="en-US"/>
-        </w:rPr>
-        <w:t xml:space="preserve"> /</w:t>
-      </w:r>
-      <w:r>
-        <w:rPr>
-          <w:rFonts w:ascii="Cambria" w:cs="Cambria" w:hAnsi="Cambria" w:eastAsia="Cambria"/>
-          <w:b w:val="1"/>
-          <w:bCs w:val="1"/>
-          <w:sz w:val="32"/>
-          <w:szCs w:val="32"/>
-          <w:rtl w:val="0"/>
-          <w:lang w:val="en-US"/>
-        </w:rPr>
-        <w:t>Business model</w:t>
-      </w:r>
-    </w:p>
-    <w:p>
-      <w:pPr>
-        <w:pStyle w:val="Body A"/>
-        <w:rPr>
-          <w:rFonts w:ascii="Cambria" w:cs="Cambria" w:hAnsi="Cambria" w:eastAsia="Cambria"/>
-          <w:b w:val="1"/>
-          <w:bCs w:val="1"/>
-          <w:sz w:val="32"/>
-          <w:szCs w:val="32"/>
-        </w:rPr>
-      </w:pPr>
-      <w:r>
-        <w:rPr>
-          <w:rFonts w:ascii="Cambria" w:cs="Cambria" w:hAnsi="Cambria" w:eastAsia="Cambria"/>
-          <w:b w:val="1"/>
-          <w:bCs w:val="1"/>
-          <w:sz w:val="32"/>
-          <w:szCs w:val="32"/>
-          <w:rtl w:val="0"/>
-          <w:lang w:val="en-US"/>
-        </w:rPr>
-        <w:t xml:space="preserve">Valuation </w:t>
-      </w:r>
-    </w:p>
-    <w:p>
-      <w:pPr>
-        <w:pStyle w:val="Body A"/>
-        <w:bidi w:val="0"/>
-        <w:ind w:left="0" w:right="0" w:firstLine="0"/>
-        <w:jc w:val="left"/>
-        <w:rPr>
-          <w:rFonts w:ascii="Cambria" w:cs="Cambria" w:hAnsi="Cambria" w:eastAsia="Cambria"/>
-          <w:b w:val="1"/>
-          <w:bCs w:val="1"/>
-          <w:sz w:val="32"/>
-          <w:szCs w:val="32"/>
-          <w:rtl w:val="0"/>
-          <w:lang w:val="en-US"/>
-        </w:rPr>
-      </w:pPr>
-      <w:r>
-        <w:rPr>
-          <w:rFonts w:ascii="Cambria" w:cs="Cambria" w:hAnsi="Cambria" w:eastAsia="Cambria"/>
-          <w:b w:val="1"/>
-          <w:bCs w:val="1"/>
-          <w:sz w:val="32"/>
-          <w:szCs w:val="32"/>
-          <w:rtl w:val="0"/>
-          <w:lang w:val="en-US"/>
-        </w:rPr>
-        <w:t>during startup and current</w:t>
-      </w:r>
-    </w:p>
-    <w:p>
-      <w:pPr>
-        <w:pStyle w:val="Body A"/>
-        <w:rPr>
-          <w:rFonts w:ascii="Cambria" w:cs="Cambria" w:hAnsi="Cambria" w:eastAsia="Cambria"/>
-          <w:b w:val="1"/>
-          <w:bCs w:val="1"/>
-          <w:sz w:val="32"/>
-          <w:szCs w:val="32"/>
-        </w:rPr>
-      </w:pPr>
-      <w:r>
-        <w:rPr>
-          <w:rFonts w:ascii="Cambria" w:cs="Cambria" w:hAnsi="Cambria" w:eastAsia="Cambria"/>
-          <w:b w:val="1"/>
-          <w:bCs w:val="1"/>
-          <w:sz w:val="32"/>
-          <w:szCs w:val="32"/>
-          <w:rtl w:val="0"/>
-          <w:lang w:val="en-US"/>
-        </w:rPr>
-        <w:t>Investors involved and their background.</w:t>
-      </w:r>
-    </w:p>
-    <w:p>
-      <w:pPr>
-        <w:pStyle w:val="Body A"/>
-        <w:bidi w:val="0"/>
-        <w:ind w:left="0" w:right="0" w:firstLine="0"/>
-        <w:jc w:val="left"/>
-        <w:rPr>
-          <w:rFonts w:ascii="Cambria" w:cs="Cambria" w:hAnsi="Cambria" w:eastAsia="Cambria"/>
-          <w:b w:val="1"/>
-          <w:bCs w:val="1"/>
-          <w:sz w:val="32"/>
-          <w:szCs w:val="32"/>
-          <w:rtl w:val="0"/>
-          <w:lang w:val="en-US"/>
-        </w:rPr>
-      </w:pPr>
-      <w:r>
-        <w:rPr>
-          <w:rFonts w:ascii="Cambria" w:cs="Cambria" w:hAnsi="Cambria" w:eastAsia="Cambria"/>
-          <w:b w:val="1"/>
-          <w:bCs w:val="1"/>
-          <w:sz w:val="32"/>
-          <w:szCs w:val="32"/>
-          <w:rtl w:val="0"/>
-          <w:lang w:val="en-US"/>
-        </w:rPr>
-        <w:t>Investors during startup stage and at current stage.</w:t>
-      </w:r>
-    </w:p>
-    <w:p>
-      <w:pPr>
-        <w:pStyle w:val="Body A"/>
-        <w:bidi w:val="0"/>
-        <w:ind w:left="0" w:right="0" w:firstLine="0"/>
-        <w:jc w:val="left"/>
-        <w:rPr>
-          <w:rFonts w:ascii="Cambria" w:cs="Cambria" w:hAnsi="Cambria" w:eastAsia="Cambria"/>
-          <w:b w:val="1"/>
-          <w:bCs w:val="1"/>
-          <w:sz w:val="32"/>
-          <w:szCs w:val="32"/>
-          <w:rtl w:val="0"/>
-          <w:lang w:val="en-US"/>
-        </w:rPr>
-      </w:pPr>
-    </w:p>
-    <w:p>
-      <w:pPr>
-        <w:pStyle w:val="Body A"/>
-        <w:rPr>
-          <w:rFonts w:ascii="Cambria" w:cs="Cambria" w:hAnsi="Cambria" w:eastAsia="Cambria"/>
-          <w:b w:val="1"/>
-          <w:bCs w:val="1"/>
-          <w:sz w:val="32"/>
-          <w:szCs w:val="32"/>
-          <w:lang w:val="en-US"/>
-        </w:rPr>
-      </w:pPr>
-      <w:r>
-        <w:rPr>
-          <w:rFonts w:ascii="Cambria" w:cs="Cambria" w:hAnsi="Cambria" w:eastAsia="Cambria"/>
-          <w:b w:val="1"/>
-          <w:bCs w:val="1"/>
-          <w:sz w:val="32"/>
-          <w:szCs w:val="32"/>
-          <w:rtl w:val="0"/>
-          <w:lang w:val="en-US"/>
-        </w:rPr>
-        <w:t>Investments  raised at different stages</w:t>
-      </w:r>
-    </w:p>
-    <w:p>
-      <w:pPr>
-        <w:pStyle w:val="Body A"/>
-        <w:rPr>
-          <w:rFonts w:ascii="Cambria" w:cs="Cambria" w:hAnsi="Cambria" w:eastAsia="Cambria"/>
-          <w:b w:val="1"/>
-          <w:bCs w:val="1"/>
-          <w:sz w:val="32"/>
-          <w:szCs w:val="32"/>
-          <w:lang w:val="en-US"/>
-        </w:rPr>
-      </w:pPr>
-    </w:p>
-    <w:p>
-      <w:pPr>
-        <w:pStyle w:val="Body A"/>
-        <w:rPr>
-          <w:rFonts w:ascii="Cambria" w:cs="Cambria" w:hAnsi="Cambria" w:eastAsia="Cambria"/>
-          <w:b w:val="1"/>
-          <w:bCs w:val="1"/>
-          <w:sz w:val="32"/>
-          <w:szCs w:val="32"/>
-        </w:rPr>
-      </w:pPr>
-      <w:r>
-        <w:rPr>
-          <w:rFonts w:ascii="Cambria" w:cs="Cambria" w:hAnsi="Cambria" w:eastAsia="Cambria"/>
-          <w:b w:val="1"/>
-          <w:bCs w:val="1"/>
-          <w:sz w:val="32"/>
-          <w:szCs w:val="32"/>
-          <w:rtl w:val="0"/>
-          <w:lang w:val="en-US"/>
-        </w:rPr>
-        <w:t xml:space="preserve">Competitors </w:t>
-      </w:r>
-    </w:p>
-    <w:p>
-      <w:pPr>
-        <w:pStyle w:val="Body A"/>
-        <w:bidi w:val="0"/>
-        <w:ind w:left="0" w:right="0" w:firstLine="0"/>
-        <w:jc w:val="left"/>
-        <w:rPr>
-          <w:rFonts w:ascii="Cambria" w:cs="Cambria" w:hAnsi="Cambria" w:eastAsia="Cambria"/>
-          <w:b w:val="1"/>
-          <w:bCs w:val="1"/>
-          <w:sz w:val="32"/>
-          <w:szCs w:val="32"/>
-          <w:rtl w:val="0"/>
-          <w:lang w:val="en-US"/>
-        </w:rPr>
-      </w:pPr>
-      <w:r>
-        <w:rPr>
-          <w:rFonts w:ascii="Cambria" w:cs="Cambria" w:hAnsi="Cambria" w:eastAsia="Cambria"/>
-          <w:b w:val="1"/>
-          <w:bCs w:val="1"/>
-          <w:sz w:val="32"/>
-          <w:szCs w:val="32"/>
-          <w:rtl w:val="0"/>
-          <w:lang w:val="en-US"/>
-        </w:rPr>
-        <w:t>past and current ..?</w:t>
-      </w:r>
-    </w:p>
-    <w:p>
-      <w:pPr>
-        <w:pStyle w:val="Body A"/>
-        <w:bidi w:val="0"/>
-        <w:ind w:left="0" w:right="0" w:firstLine="0"/>
-        <w:jc w:val="left"/>
-        <w:rPr>
-          <w:rFonts w:ascii="Cambria" w:cs="Cambria" w:hAnsi="Cambria" w:eastAsia="Cambria"/>
-          <w:b w:val="1"/>
-          <w:bCs w:val="1"/>
-          <w:sz w:val="32"/>
-          <w:szCs w:val="32"/>
-          <w:rtl w:val="0"/>
-          <w:lang w:val="en-US"/>
-        </w:rPr>
-      </w:pPr>
-    </w:p>
-    <w:p>
-      <w:pPr>
-        <w:pStyle w:val="Body A"/>
-        <w:rPr>
-          <w:rFonts w:ascii="Cambria" w:cs="Cambria" w:hAnsi="Cambria" w:eastAsia="Cambria"/>
-          <w:b w:val="1"/>
-          <w:bCs w:val="1"/>
-          <w:sz w:val="32"/>
-          <w:szCs w:val="32"/>
-          <w:lang w:val="en-US"/>
+        <w:rPr>
+          <w:rFonts w:ascii="Cambria" w:cs="Cambria" w:hAnsi="Cambria" w:eastAsia="Cambria"/>
+          <w:b w:val="1"/>
+          <w:bCs w:val="1"/>
+          <w:sz w:val="32"/>
+          <w:szCs w:val="32"/>
+        </w:rPr>
+      </w:pPr>
+      <w:r>
+        <w:rPr>
+          <w:rFonts w:ascii="Cambria" w:cs="Cambria" w:hAnsi="Cambria" w:eastAsia="Cambria"/>
+          <w:b w:val="1"/>
+          <w:bCs w:val="1"/>
+          <w:sz w:val="32"/>
+          <w:szCs w:val="32"/>
+          <w:rtl w:val="0"/>
+        </w:rPr>
+        <w:tab/>
+        <w:t>The major competitors to the league are similar leagues but consisting of different sports like the one from which the idea was derived the famous indian premier league (IPL) which is a similar concept based on cricket ,the recently formed indian soccer league(ISL),the premier badminton league(PBL) and also any form of sports events that are happening on the same time as the pkl act as a competitor if the fame of the other is more than or nearby or moreover has an audience which overlaps with that of pkl.some major events would consist of anything of the league of the olympic games which would turn out to be audience pullers but with a calm of once in four years.</w:t>
+      </w:r>
+    </w:p>
+    <w:p>
+      <w:pPr>
+        <w:pStyle w:val="Body A"/>
+        <w:rPr>
+          <w:rFonts w:ascii="Cambria" w:cs="Cambria" w:hAnsi="Cambria" w:eastAsia="Cambria"/>
+          <w:b w:val="1"/>
+          <w:bCs w:val="1"/>
+          <w:sz w:val="32"/>
+          <w:szCs w:val="32"/>
+        </w:rPr>
+      </w:pPr>
+    </w:p>
+    <w:p>
+      <w:pPr>
+        <w:pStyle w:val="Body A"/>
+        <w:rPr>
+          <w:rFonts w:ascii="Cambria" w:cs="Cambria" w:hAnsi="Cambria" w:eastAsia="Cambria"/>
+          <w:b w:val="1"/>
+          <w:bCs w:val="1"/>
+          <w:sz w:val="32"/>
+          <w:szCs w:val="32"/>
         </w:rPr>
       </w:pPr>
       <w:r>
@@ -1571,58 +1497,18 @@
           <w:bCs w:val="1"/>
           <w:sz w:val="32"/>
           <w:szCs w:val="32"/>
-          <w:lang w:val="en-US"/>
-        </w:rPr>
-      </w:pPr>
-    </w:p>
-    <w:p>
-      <w:pPr>
-        <w:pStyle w:val="Body A"/>
-        <w:rPr>
-          <w:rFonts w:ascii="Cambria" w:cs="Cambria" w:hAnsi="Cambria" w:eastAsia="Cambria"/>
-          <w:b w:val="1"/>
-          <w:bCs w:val="1"/>
-          <w:sz w:val="32"/>
-          <w:szCs w:val="32"/>
-          <w:lang w:val="en-US"/>
-        </w:rPr>
-      </w:pPr>
-      <w:r>
-        <w:rPr>
-          <w:rFonts w:ascii="Cambria" w:cs="Cambria" w:hAnsi="Cambria" w:eastAsia="Cambria"/>
-          <w:b w:val="1"/>
-          <w:bCs w:val="1"/>
-          <w:sz w:val="32"/>
-          <w:szCs w:val="32"/>
-          <w:rtl w:val="0"/>
-          <w:lang w:val="en-US"/>
-        </w:rPr>
-        <w:t>Risks And Mitigation</w:t>
-      </w:r>
-    </w:p>
-    <w:p>
-      <w:pPr>
-        <w:pStyle w:val="Body A"/>
-        <w:rPr>
-          <w:rFonts w:ascii="Cambria" w:cs="Cambria" w:hAnsi="Cambria" w:eastAsia="Cambria"/>
-          <w:b w:val="1"/>
-          <w:bCs w:val="1"/>
-          <w:sz w:val="32"/>
-          <w:szCs w:val="32"/>
-          <w:lang w:val="en-US"/>
-        </w:rPr>
-      </w:pPr>
-    </w:p>
-    <w:p>
-      <w:pPr>
-        <w:pStyle w:val="Body A"/>
-        <w:rPr>
-          <w:rFonts w:ascii="Cambria" w:cs="Cambria" w:hAnsi="Cambria" w:eastAsia="Cambria"/>
-          <w:b w:val="1"/>
-          <w:bCs w:val="1"/>
-          <w:sz w:val="32"/>
-          <w:szCs w:val="32"/>
-          <w:lang w:val="en-US"/>
+        </w:rPr>
+      </w:pPr>
+    </w:p>
+    <w:p>
+      <w:pPr>
+        <w:pStyle w:val="Body A"/>
+        <w:rPr>
+          <w:rFonts w:ascii="Cambria" w:cs="Cambria" w:hAnsi="Cambria" w:eastAsia="Cambria"/>
+          <w:b w:val="1"/>
+          <w:bCs w:val="1"/>
+          <w:sz w:val="32"/>
+          <w:szCs w:val="32"/>
         </w:rPr>
       </w:pPr>
       <w:r>
@@ -1671,7 +1557,6 @@
           <w:bCs w:val="1"/>
           <w:sz w:val="32"/>
           <w:szCs w:val="32"/>
-          <w:lang w:val="en-US"/>
         </w:rPr>
       </w:pPr>
     </w:p>
@@ -1702,17 +1587,12 @@
     <w:p>
       <w:pPr>
         <w:pStyle w:val="Body A"/>
-        <w:bidi w:val="0"/>
-        <w:ind w:left="0" w:right="0" w:firstLine="0"/>
-        <w:jc w:val="left"/>
-        <w:rPr>
-          <w:rFonts w:ascii="Cambria" w:cs="Cambria" w:hAnsi="Cambria" w:eastAsia="Cambria"/>
-          <w:b w:val="1"/>
-          <w:bCs w:val="1"/>
-          <w:sz w:val="32"/>
-          <w:szCs w:val="32"/>
-          <w:rtl w:val="0"/>
-          <w:lang w:val="en-US"/>
+        <w:rPr>
+          <w:rFonts w:ascii="Cambria" w:cs="Cambria" w:hAnsi="Cambria" w:eastAsia="Cambria"/>
+          <w:b w:val="1"/>
+          <w:bCs w:val="1"/>
+          <w:sz w:val="32"/>
+          <w:szCs w:val="32"/>
         </w:rPr>
       </w:pPr>
       <w:r>
@@ -1731,30 +1611,48 @@
     <w:p>
       <w:pPr>
         <w:pStyle w:val="Body A"/>
-        <w:bidi w:val="0"/>
-        <w:ind w:left="0" w:right="0" w:firstLine="0"/>
-        <w:jc w:val="left"/>
-        <w:rPr>
-          <w:rFonts w:ascii="Cambria" w:cs="Cambria" w:hAnsi="Cambria" w:eastAsia="Cambria"/>
-          <w:b w:val="1"/>
-          <w:bCs w:val="1"/>
-          <w:sz w:val="32"/>
-          <w:szCs w:val="32"/>
-          <w:rtl w:val="0"/>
-          <w:lang w:val="en-US"/>
-        </w:rPr>
-      </w:pPr>
-    </w:p>
-    <w:p>
-      <w:pPr>
-        <w:pStyle w:val="Body A"/>
-        <w:rPr>
-          <w:rFonts w:ascii="Cambria" w:cs="Cambria" w:hAnsi="Cambria" w:eastAsia="Cambria"/>
-          <w:b w:val="1"/>
-          <w:bCs w:val="1"/>
-          <w:sz w:val="32"/>
-          <w:szCs w:val="32"/>
-          <w:lang w:val="en-US"/>
+        <w:rPr>
+          <w:rFonts w:ascii="Cambria" w:cs="Cambria" w:hAnsi="Cambria" w:eastAsia="Cambria"/>
+          <w:b w:val="1"/>
+          <w:bCs w:val="1"/>
+          <w:sz w:val="32"/>
+          <w:szCs w:val="32"/>
+        </w:rPr>
+      </w:pPr>
+      <w:r>
+        <w:rPr>
+          <w:rFonts w:ascii="Cambria" w:cs="Cambria" w:hAnsi="Cambria" w:eastAsia="Cambria"/>
+          <w:b w:val="1"/>
+          <w:bCs w:val="1"/>
+          <w:sz w:val="32"/>
+          <w:szCs w:val="32"/>
+          <w:rtl w:val="0"/>
+          <w:lang w:val="en-US"/>
+        </w:rPr>
+        <w:t>The recent addition of overseas players to the franchisees from as much as 12 countries including Iran ,korea,turkemenistan and mostly some other asian countries has led to the spread of the fame of the league to the counties from where players are participating.However the extent is just reaching Asia as the main motiveation of the league was also the success of the sport in the asian games 2006.</w:t>
+      </w:r>
+    </w:p>
+    <w:p>
+      <w:pPr>
+        <w:pStyle w:val="Body A"/>
+        <w:rPr>
+          <w:rFonts w:ascii="Cambria" w:cs="Cambria" w:hAnsi="Cambria" w:eastAsia="Cambria"/>
+          <w:b w:val="1"/>
+          <w:bCs w:val="1"/>
+          <w:sz w:val="32"/>
+          <w:szCs w:val="32"/>
+        </w:rPr>
+      </w:pPr>
+    </w:p>
+    <w:p>
+      <w:pPr>
+        <w:pStyle w:val="Body A"/>
+        <w:rPr>
+          <w:rFonts w:ascii="Cambria" w:cs="Cambria" w:hAnsi="Cambria" w:eastAsia="Cambria"/>
+          <w:b w:val="1"/>
+          <w:bCs w:val="1"/>
+          <w:sz w:val="32"/>
+          <w:szCs w:val="32"/>
         </w:rPr>
       </w:pPr>
       <w:r>
@@ -1773,30 +1671,24 @@
     <w:p>
       <w:pPr>
         <w:pStyle w:val="Body A"/>
-        <w:bidi w:val="0"/>
-        <w:ind w:left="0" w:right="0" w:firstLine="0"/>
-        <w:jc w:val="left"/>
-        <w:rPr>
-          <w:rFonts w:ascii="Cambria" w:cs="Cambria" w:hAnsi="Cambria" w:eastAsia="Cambria"/>
-          <w:b w:val="1"/>
-          <w:bCs w:val="1"/>
-          <w:sz w:val="32"/>
-          <w:szCs w:val="32"/>
-          <w:rtl w:val="0"/>
-          <w:lang w:val="en-US"/>
-        </w:rPr>
-      </w:pPr>
-    </w:p>
-    <w:p>
-      <w:pPr>
-        <w:pStyle w:val="Body A"/>
-        <w:rPr>
-          <w:rFonts w:ascii="Cambria" w:cs="Cambria" w:hAnsi="Cambria" w:eastAsia="Cambria"/>
-          <w:b w:val="1"/>
-          <w:bCs w:val="1"/>
-          <w:sz w:val="32"/>
-          <w:szCs w:val="32"/>
-          <w:lang w:val="en-US"/>
+        <w:rPr>
+          <w:rFonts w:ascii="Cambria" w:cs="Cambria" w:hAnsi="Cambria" w:eastAsia="Cambria"/>
+          <w:b w:val="1"/>
+          <w:bCs w:val="1"/>
+          <w:sz w:val="32"/>
+          <w:szCs w:val="32"/>
+        </w:rPr>
+      </w:pPr>
+    </w:p>
+    <w:p>
+      <w:pPr>
+        <w:pStyle w:val="Body A"/>
+        <w:rPr>
+          <w:rFonts w:ascii="Cambria" w:cs="Cambria" w:hAnsi="Cambria" w:eastAsia="Cambria"/>
+          <w:b w:val="1"/>
+          <w:bCs w:val="1"/>
+          <w:sz w:val="32"/>
+          <w:szCs w:val="32"/>
         </w:rPr>
       </w:pPr>
       <w:r>
@@ -1821,20 +1713,18 @@
           <w:bCs w:val="1"/>
           <w:sz w:val="32"/>
           <w:szCs w:val="32"/>
-          <w:lang w:val="en-US"/>
-        </w:rPr>
-      </w:pPr>
-    </w:p>
-    <w:p>
-      <w:pPr>
-        <w:pStyle w:val="Body A"/>
-        <w:rPr>
-          <w:rFonts w:ascii="Cambria" w:cs="Cambria" w:hAnsi="Cambria" w:eastAsia="Cambria"/>
-          <w:b w:val="1"/>
-          <w:bCs w:val="1"/>
-          <w:sz w:val="32"/>
-          <w:szCs w:val="32"/>
-          <w:lang w:val="en-US"/>
+        </w:rPr>
+      </w:pPr>
+    </w:p>
+    <w:p>
+      <w:pPr>
+        <w:pStyle w:val="Body A"/>
+        <w:rPr>
+          <w:rFonts w:ascii="Cambria" w:cs="Cambria" w:hAnsi="Cambria" w:eastAsia="Cambria"/>
+          <w:b w:val="1"/>
+          <w:bCs w:val="1"/>
+          <w:sz w:val="32"/>
+          <w:szCs w:val="32"/>
         </w:rPr>
       </w:pPr>
       <w:r>
@@ -1859,20 +1749,18 @@
           <w:bCs w:val="1"/>
           <w:sz w:val="32"/>
           <w:szCs w:val="32"/>
-          <w:lang w:val="en-US"/>
-        </w:rPr>
-      </w:pPr>
-    </w:p>
-    <w:p>
-      <w:pPr>
-        <w:pStyle w:val="Body A"/>
-        <w:rPr>
-          <w:rFonts w:ascii="Cambria" w:cs="Cambria" w:hAnsi="Cambria" w:eastAsia="Cambria"/>
-          <w:b w:val="1"/>
-          <w:bCs w:val="1"/>
-          <w:sz w:val="32"/>
-          <w:szCs w:val="32"/>
-          <w:lang w:val="en-US"/>
+        </w:rPr>
+      </w:pPr>
+    </w:p>
+    <w:p>
+      <w:pPr>
+        <w:pStyle w:val="Body A"/>
+        <w:rPr>
+          <w:rFonts w:ascii="Cambria" w:cs="Cambria" w:hAnsi="Cambria" w:eastAsia="Cambria"/>
+          <w:b w:val="1"/>
+          <w:bCs w:val="1"/>
+          <w:sz w:val="32"/>
+          <w:szCs w:val="32"/>
         </w:rPr>
       </w:pPr>
       <w:r>
@@ -1897,20 +1785,18 @@
           <w:bCs w:val="1"/>
           <w:sz w:val="32"/>
           <w:szCs w:val="32"/>
-          <w:lang w:val="en-US"/>
-        </w:rPr>
-      </w:pPr>
-    </w:p>
-    <w:p>
-      <w:pPr>
-        <w:pStyle w:val="Body A"/>
-        <w:rPr>
-          <w:rFonts w:ascii="Cambria" w:cs="Cambria" w:hAnsi="Cambria" w:eastAsia="Cambria"/>
-          <w:b w:val="1"/>
-          <w:bCs w:val="1"/>
-          <w:sz w:val="32"/>
-          <w:szCs w:val="32"/>
-          <w:lang w:val="en-US"/>
+        </w:rPr>
+      </w:pPr>
+    </w:p>
+    <w:p>
+      <w:pPr>
+        <w:pStyle w:val="Body A"/>
+        <w:rPr>
+          <w:rFonts w:ascii="Cambria" w:cs="Cambria" w:hAnsi="Cambria" w:eastAsia="Cambria"/>
+          <w:b w:val="1"/>
+          <w:bCs w:val="1"/>
+          <w:sz w:val="32"/>
+          <w:szCs w:val="32"/>
         </w:rPr>
       </w:pPr>
       <w:r>
@@ -1935,20 +1821,18 @@
           <w:bCs w:val="1"/>
           <w:sz w:val="32"/>
           <w:szCs w:val="32"/>
-          <w:lang w:val="en-US"/>
-        </w:rPr>
-      </w:pPr>
-    </w:p>
-    <w:p>
-      <w:pPr>
-        <w:pStyle w:val="Body A"/>
-        <w:rPr>
-          <w:rFonts w:ascii="Cambria" w:cs="Cambria" w:hAnsi="Cambria" w:eastAsia="Cambria"/>
-          <w:b w:val="1"/>
-          <w:bCs w:val="1"/>
-          <w:sz w:val="32"/>
-          <w:szCs w:val="32"/>
-          <w:lang w:val="en-US"/>
+        </w:rPr>
+      </w:pPr>
+    </w:p>
+    <w:p>
+      <w:pPr>
+        <w:pStyle w:val="Body A"/>
+        <w:rPr>
+          <w:rFonts w:ascii="Cambria" w:cs="Cambria" w:hAnsi="Cambria" w:eastAsia="Cambria"/>
+          <w:b w:val="1"/>
+          <w:bCs w:val="1"/>
+          <w:sz w:val="32"/>
+          <w:szCs w:val="32"/>
         </w:rPr>
       </w:pPr>
       <w:r>
@@ -1973,20 +1857,18 @@
           <w:bCs w:val="1"/>
           <w:sz w:val="32"/>
           <w:szCs w:val="32"/>
-          <w:lang w:val="en-US"/>
-        </w:rPr>
-      </w:pPr>
-    </w:p>
-    <w:p>
-      <w:pPr>
-        <w:pStyle w:val="Body A"/>
-        <w:rPr>
-          <w:rFonts w:ascii="Cambria" w:cs="Cambria" w:hAnsi="Cambria" w:eastAsia="Cambria"/>
-          <w:b w:val="1"/>
-          <w:bCs w:val="1"/>
-          <w:sz w:val="32"/>
-          <w:szCs w:val="32"/>
-          <w:lang w:val="en-US"/>
+        </w:rPr>
+      </w:pPr>
+    </w:p>
+    <w:p>
+      <w:pPr>
+        <w:pStyle w:val="Body A"/>
+        <w:rPr>
+          <w:rFonts w:ascii="Cambria" w:cs="Cambria" w:hAnsi="Cambria" w:eastAsia="Cambria"/>
+          <w:b w:val="1"/>
+          <w:bCs w:val="1"/>
+          <w:sz w:val="32"/>
+          <w:szCs w:val="32"/>
         </w:rPr>
       </w:pPr>
       <w:r>
@@ -2011,20 +1893,18 @@
           <w:bCs w:val="1"/>
           <w:sz w:val="32"/>
           <w:szCs w:val="32"/>
-          <w:lang w:val="en-US"/>
-        </w:rPr>
-      </w:pPr>
-    </w:p>
-    <w:p>
-      <w:pPr>
-        <w:pStyle w:val="Body A"/>
-        <w:rPr>
-          <w:rFonts w:ascii="Cambria" w:cs="Cambria" w:hAnsi="Cambria" w:eastAsia="Cambria"/>
-          <w:b w:val="1"/>
-          <w:bCs w:val="1"/>
-          <w:sz w:val="32"/>
-          <w:szCs w:val="32"/>
-          <w:lang w:val="en-US"/>
+        </w:rPr>
+      </w:pPr>
+    </w:p>
+    <w:p>
+      <w:pPr>
+        <w:pStyle w:val="Body A"/>
+        <w:rPr>
+          <w:rFonts w:ascii="Cambria" w:cs="Cambria" w:hAnsi="Cambria" w:eastAsia="Cambria"/>
+          <w:b w:val="1"/>
+          <w:bCs w:val="1"/>
+          <w:sz w:val="32"/>
+          <w:szCs w:val="32"/>
         </w:rPr>
       </w:pPr>
       <w:r>
@@ -2049,7 +1929,6 @@
           <w:bCs w:val="1"/>
           <w:sz w:val="32"/>
           <w:szCs w:val="32"/>
-          <w:lang w:val="en-US"/>
         </w:rPr>
       </w:pPr>
     </w:p>
@@ -2080,17 +1959,12 @@
     <w:p>
       <w:pPr>
         <w:pStyle w:val="Body A"/>
-        <w:bidi w:val="0"/>
-        <w:ind w:left="0" w:right="0" w:firstLine="0"/>
-        <w:jc w:val="left"/>
-        <w:rPr>
-          <w:rFonts w:ascii="Cambria" w:cs="Cambria" w:hAnsi="Cambria" w:eastAsia="Cambria"/>
-          <w:b w:val="1"/>
-          <w:bCs w:val="1"/>
-          <w:sz w:val="32"/>
-          <w:szCs w:val="32"/>
-          <w:rtl w:val="0"/>
-          <w:lang w:val="en-US"/>
+        <w:rPr>
+          <w:rFonts w:ascii="Cambria" w:cs="Cambria" w:hAnsi="Cambria" w:eastAsia="Cambria"/>
+          <w:b w:val="1"/>
+          <w:bCs w:val="1"/>
+          <w:sz w:val="32"/>
+          <w:szCs w:val="32"/>
         </w:rPr>
       </w:pPr>
       <w:r>
@@ -2109,30 +1983,24 @@
     <w:p>
       <w:pPr>
         <w:pStyle w:val="Body A"/>
-        <w:bidi w:val="0"/>
-        <w:ind w:left="0" w:right="0" w:firstLine="0"/>
-        <w:jc w:val="left"/>
-        <w:rPr>
-          <w:rFonts w:ascii="Cambria" w:cs="Cambria" w:hAnsi="Cambria" w:eastAsia="Cambria"/>
-          <w:b w:val="1"/>
-          <w:bCs w:val="1"/>
-          <w:sz w:val="32"/>
-          <w:szCs w:val="32"/>
-          <w:rtl w:val="0"/>
-          <w:lang w:val="en-US"/>
-        </w:rPr>
-      </w:pPr>
-    </w:p>
-    <w:p>
-      <w:pPr>
-        <w:pStyle w:val="Body A"/>
-        <w:rPr>
-          <w:rFonts w:ascii="Cambria" w:cs="Cambria" w:hAnsi="Cambria" w:eastAsia="Cambria"/>
-          <w:b w:val="1"/>
-          <w:bCs w:val="1"/>
-          <w:sz w:val="32"/>
-          <w:szCs w:val="32"/>
-          <w:lang w:val="en-US"/>
+        <w:rPr>
+          <w:rFonts w:ascii="Cambria" w:cs="Cambria" w:hAnsi="Cambria" w:eastAsia="Cambria"/>
+          <w:b w:val="1"/>
+          <w:bCs w:val="1"/>
+          <w:sz w:val="32"/>
+          <w:szCs w:val="32"/>
+        </w:rPr>
+      </w:pPr>
+    </w:p>
+    <w:p>
+      <w:pPr>
+        <w:pStyle w:val="Body A"/>
+        <w:rPr>
+          <w:rFonts w:ascii="Cambria" w:cs="Cambria" w:hAnsi="Cambria" w:eastAsia="Cambria"/>
+          <w:b w:val="1"/>
+          <w:bCs w:val="1"/>
+          <w:sz w:val="32"/>
+          <w:szCs w:val="32"/>
         </w:rPr>
       </w:pPr>
       <w:r>
@@ -2157,7 +2025,6 @@
           <w:bCs w:val="1"/>
           <w:sz w:val="32"/>
           <w:szCs w:val="32"/>
-          <w:lang w:val="en-US"/>
         </w:rPr>
       </w:pPr>
     </w:p>
@@ -2212,17 +2079,12 @@
     <w:p>
       <w:pPr>
         <w:pStyle w:val="Body A"/>
-        <w:bidi w:val="0"/>
-        <w:ind w:left="0" w:right="0" w:firstLine="0"/>
-        <w:jc w:val="left"/>
-        <w:rPr>
-          <w:rFonts w:ascii="Cambria" w:cs="Cambria" w:hAnsi="Cambria" w:eastAsia="Cambria"/>
-          <w:b w:val="1"/>
-          <w:bCs w:val="1"/>
-          <w:sz w:val="32"/>
-          <w:szCs w:val="32"/>
-          <w:rtl w:val="0"/>
-          <w:lang w:val="en-US"/>
+        <w:rPr>
+          <w:rFonts w:ascii="Cambria" w:cs="Cambria" w:hAnsi="Cambria" w:eastAsia="Cambria"/>
+          <w:b w:val="1"/>
+          <w:bCs w:val="1"/>
+          <w:sz w:val="32"/>
+          <w:szCs w:val="32"/>
         </w:rPr>
       </w:pPr>
       <w:r>
@@ -2241,30 +2103,24 @@
     <w:p>
       <w:pPr>
         <w:pStyle w:val="Body A"/>
-        <w:bidi w:val="0"/>
-        <w:ind w:left="0" w:right="0" w:firstLine="0"/>
-        <w:jc w:val="left"/>
-        <w:rPr>
-          <w:rFonts w:ascii="Cambria" w:cs="Cambria" w:hAnsi="Cambria" w:eastAsia="Cambria"/>
-          <w:b w:val="1"/>
-          <w:bCs w:val="1"/>
-          <w:sz w:val="32"/>
-          <w:szCs w:val="32"/>
-          <w:rtl w:val="0"/>
-          <w:lang w:val="en-US"/>
-        </w:rPr>
-      </w:pPr>
-    </w:p>
-    <w:p>
-      <w:pPr>
-        <w:pStyle w:val="Body A"/>
-        <w:rPr>
-          <w:rFonts w:ascii="Cambria" w:cs="Cambria" w:hAnsi="Cambria" w:eastAsia="Cambria"/>
-          <w:b w:val="1"/>
-          <w:bCs w:val="1"/>
-          <w:sz w:val="32"/>
-          <w:szCs w:val="32"/>
-          <w:lang w:val="en-US"/>
+        <w:rPr>
+          <w:rFonts w:ascii="Cambria" w:cs="Cambria" w:hAnsi="Cambria" w:eastAsia="Cambria"/>
+          <w:b w:val="1"/>
+          <w:bCs w:val="1"/>
+          <w:sz w:val="32"/>
+          <w:szCs w:val="32"/>
+        </w:rPr>
+      </w:pPr>
+    </w:p>
+    <w:p>
+      <w:pPr>
+        <w:pStyle w:val="Body A"/>
+        <w:rPr>
+          <w:rFonts w:ascii="Cambria" w:cs="Cambria" w:hAnsi="Cambria" w:eastAsia="Cambria"/>
+          <w:b w:val="1"/>
+          <w:bCs w:val="1"/>
+          <w:sz w:val="32"/>
+          <w:szCs w:val="32"/>
         </w:rPr>
       </w:pPr>
       <w:r>
@@ -2289,20 +2145,18 @@
           <w:bCs w:val="1"/>
           <w:sz w:val="32"/>
           <w:szCs w:val="32"/>
-          <w:lang w:val="en-US"/>
-        </w:rPr>
-      </w:pPr>
-    </w:p>
-    <w:p>
-      <w:pPr>
-        <w:pStyle w:val="Body A"/>
-        <w:rPr>
-          <w:rFonts w:ascii="Cambria" w:cs="Cambria" w:hAnsi="Cambria" w:eastAsia="Cambria"/>
-          <w:b w:val="1"/>
-          <w:bCs w:val="1"/>
-          <w:sz w:val="32"/>
-          <w:szCs w:val="32"/>
-          <w:lang w:val="en-US"/>
+        </w:rPr>
+      </w:pPr>
+    </w:p>
+    <w:p>
+      <w:pPr>
+        <w:pStyle w:val="Body A"/>
+        <w:rPr>
+          <w:rFonts w:ascii="Cambria" w:cs="Cambria" w:hAnsi="Cambria" w:eastAsia="Cambria"/>
+          <w:b w:val="1"/>
+          <w:bCs w:val="1"/>
+          <w:sz w:val="32"/>
+          <w:szCs w:val="32"/>
         </w:rPr>
       </w:pPr>
       <w:r>
@@ -2327,20 +2181,18 @@
           <w:bCs w:val="1"/>
           <w:sz w:val="32"/>
           <w:szCs w:val="32"/>
-          <w:lang w:val="en-US"/>
-        </w:rPr>
-      </w:pPr>
-    </w:p>
-    <w:p>
-      <w:pPr>
-        <w:pStyle w:val="Body A"/>
-        <w:rPr>
-          <w:rFonts w:ascii="Cambria" w:cs="Cambria" w:hAnsi="Cambria" w:eastAsia="Cambria"/>
-          <w:b w:val="1"/>
-          <w:bCs w:val="1"/>
-          <w:sz w:val="32"/>
-          <w:szCs w:val="32"/>
-          <w:lang w:val="en-US"/>
+        </w:rPr>
+      </w:pPr>
+    </w:p>
+    <w:p>
+      <w:pPr>
+        <w:pStyle w:val="Body A"/>
+        <w:rPr>
+          <w:rFonts w:ascii="Cambria" w:cs="Cambria" w:hAnsi="Cambria" w:eastAsia="Cambria"/>
+          <w:b w:val="1"/>
+          <w:bCs w:val="1"/>
+          <w:sz w:val="32"/>
+          <w:szCs w:val="32"/>
         </w:rPr>
       </w:pPr>
       <w:r>
@@ -2365,20 +2217,18 @@
           <w:bCs w:val="1"/>
           <w:sz w:val="32"/>
           <w:szCs w:val="32"/>
-          <w:lang w:val="en-US"/>
-        </w:rPr>
-      </w:pPr>
-    </w:p>
-    <w:p>
-      <w:pPr>
-        <w:pStyle w:val="Body A"/>
-        <w:rPr>
-          <w:rFonts w:ascii="Cambria" w:cs="Cambria" w:hAnsi="Cambria" w:eastAsia="Cambria"/>
-          <w:b w:val="1"/>
-          <w:bCs w:val="1"/>
-          <w:sz w:val="32"/>
-          <w:szCs w:val="32"/>
-          <w:lang w:val="en-US"/>
+        </w:rPr>
+      </w:pPr>
+    </w:p>
+    <w:p>
+      <w:pPr>
+        <w:pStyle w:val="Body A"/>
+        <w:rPr>
+          <w:rFonts w:ascii="Cambria" w:cs="Cambria" w:hAnsi="Cambria" w:eastAsia="Cambria"/>
+          <w:b w:val="1"/>
+          <w:bCs w:val="1"/>
+          <w:sz w:val="32"/>
+          <w:szCs w:val="32"/>
         </w:rPr>
       </w:pPr>
       <w:r>
@@ -2403,7 +2253,6 @@
           <w:bCs w:val="1"/>
           <w:sz w:val="32"/>
           <w:szCs w:val="32"/>
-          <w:lang w:val="en-US"/>
         </w:rPr>
       </w:pPr>
     </w:p>
@@ -2434,17 +2283,12 @@
     <w:p>
       <w:pPr>
         <w:pStyle w:val="Body A"/>
-        <w:bidi w:val="0"/>
-        <w:ind w:left="0" w:right="0" w:firstLine="0"/>
-        <w:jc w:val="left"/>
-        <w:rPr>
-          <w:rFonts w:ascii="Cambria" w:cs="Cambria" w:hAnsi="Cambria" w:eastAsia="Cambria"/>
-          <w:b w:val="1"/>
-          <w:bCs w:val="1"/>
-          <w:sz w:val="32"/>
-          <w:szCs w:val="32"/>
-          <w:rtl w:val="0"/>
-          <w:lang w:val="en-US"/>
+        <w:rPr>
+          <w:rFonts w:ascii="Cambria" w:cs="Cambria" w:hAnsi="Cambria" w:eastAsia="Cambria"/>
+          <w:b w:val="1"/>
+          <w:bCs w:val="1"/>
+          <w:sz w:val="32"/>
+          <w:szCs w:val="32"/>
         </w:rPr>
       </w:pPr>
       <w:r>
@@ -2463,30 +2307,24 @@
     <w:p>
       <w:pPr>
         <w:pStyle w:val="Body A"/>
-        <w:bidi w:val="0"/>
-        <w:ind w:left="0" w:right="0" w:firstLine="0"/>
-        <w:jc w:val="left"/>
-        <w:rPr>
-          <w:rFonts w:ascii="Cambria" w:cs="Cambria" w:hAnsi="Cambria" w:eastAsia="Cambria"/>
-          <w:b w:val="1"/>
-          <w:bCs w:val="1"/>
-          <w:sz w:val="32"/>
-          <w:szCs w:val="32"/>
-          <w:rtl w:val="0"/>
-          <w:lang w:val="en-US"/>
-        </w:rPr>
-      </w:pPr>
-    </w:p>
-    <w:p>
-      <w:pPr>
-        <w:pStyle w:val="Body A"/>
-        <w:rPr>
-          <w:rFonts w:ascii="Cambria" w:cs="Cambria" w:hAnsi="Cambria" w:eastAsia="Cambria"/>
-          <w:b w:val="1"/>
-          <w:bCs w:val="1"/>
-          <w:sz w:val="32"/>
-          <w:szCs w:val="32"/>
-          <w:lang w:val="en-US"/>
+        <w:rPr>
+          <w:rFonts w:ascii="Cambria" w:cs="Cambria" w:hAnsi="Cambria" w:eastAsia="Cambria"/>
+          <w:b w:val="1"/>
+          <w:bCs w:val="1"/>
+          <w:sz w:val="32"/>
+          <w:szCs w:val="32"/>
+        </w:rPr>
+      </w:pPr>
+    </w:p>
+    <w:p>
+      <w:pPr>
+        <w:pStyle w:val="Body A"/>
+        <w:rPr>
+          <w:rFonts w:ascii="Cambria" w:cs="Cambria" w:hAnsi="Cambria" w:eastAsia="Cambria"/>
+          <w:b w:val="1"/>
+          <w:bCs w:val="1"/>
+          <w:sz w:val="32"/>
+          <w:szCs w:val="32"/>
         </w:rPr>
       </w:pPr>
       <w:r>
@@ -2500,27 +2338,6 @@
           <w:lang w:val="en-US"/>
         </w:rPr>
         <w:t>Business Innovativeness</w:t>
-      </w:r>
-    </w:p>
-    <w:p>
-      <w:pPr>
-        <w:pStyle w:val="Body A"/>
-        <w:bidi w:val="0"/>
-        <w:ind w:left="0" w:right="0" w:firstLine="0"/>
-        <w:jc w:val="left"/>
-        <w:rPr>
-          <w:rtl w:val="0"/>
-        </w:rPr>
-      </w:pPr>
-      <w:r>
-        <w:rPr>
-          <w:rFonts w:ascii="Cambria" w:cs="Cambria" w:hAnsi="Cambria" w:eastAsia="Cambria"/>
-          <w:b w:val="1"/>
-          <w:bCs w:val="1"/>
-          <w:sz w:val="32"/>
-          <w:szCs w:val="32"/>
-          <w:lang w:val="en-US"/>
-        </w:rPr>
       </w:r>
     </w:p>
     <w:sectPr>

</xml_diff>